<commit_message>
changing kurtosis to excess kurtosis
</commit_message>
<xml_diff>
--- a/PAPER_2/kurt_skew.docx
+++ b/PAPER_2/kurt_skew.docx
@@ -387,6 +387,268 @@
         </w:rPr>
         <w:t xml:space="preserve">(moments)</w:t>
       </w:r>
+      <w:r>
+        <w:br/>
+      </w:r>
+      <w:r>
+        <w:rPr>
+          <w:rStyle w:val="FunctionTok"/>
+        </w:rPr>
+        <w:t xml:space="preserve">library</w:t>
+      </w:r>
+      <w:r>
+        <w:rPr>
+          <w:rStyle w:val="NormalTok"/>
+        </w:rPr>
+        <w:t xml:space="preserve">(PerformanceAnalytics)</w:t>
+      </w:r>
+    </w:p>
+    <w:p>
+      <w:pPr>
+        <w:pStyle w:val="SourceCode"/>
+      </w:pPr>
+      <w:r>
+        <w:rPr>
+          <w:rStyle w:val="VerbatimChar"/>
+        </w:rPr>
+        <w:t xml:space="preserve">## Warning: package 'PerformanceAnalytics' was built under R version 4.2.2</w:t>
+      </w:r>
+    </w:p>
+    <w:p>
+      <w:pPr>
+        <w:pStyle w:val="SourceCode"/>
+      </w:pPr>
+      <w:r>
+        <w:rPr>
+          <w:rStyle w:val="VerbatimChar"/>
+        </w:rPr>
+        <w:t xml:space="preserve">## Loading required package: xts</w:t>
+      </w:r>
+      <w:r>
+        <w:br/>
+      </w:r>
+      <w:r>
+        <w:rPr>
+          <w:rStyle w:val="VerbatimChar"/>
+        </w:rPr>
+        <w:t xml:space="preserve">## Loading required package: zoo</w:t>
+      </w:r>
+      <w:r>
+        <w:br/>
+      </w:r>
+      <w:r>
+        <w:rPr>
+          <w:rStyle w:val="VerbatimChar"/>
+        </w:rPr>
+        <w:t xml:space="preserve">## </w:t>
+      </w:r>
+      <w:r>
+        <w:br/>
+      </w:r>
+      <w:r>
+        <w:rPr>
+          <w:rStyle w:val="VerbatimChar"/>
+        </w:rPr>
+        <w:t xml:space="preserve">## Attaching package: 'zoo'</w:t>
+      </w:r>
+      <w:r>
+        <w:br/>
+      </w:r>
+      <w:r>
+        <w:rPr>
+          <w:rStyle w:val="VerbatimChar"/>
+        </w:rPr>
+        <w:t xml:space="preserve">## </w:t>
+      </w:r>
+      <w:r>
+        <w:br/>
+      </w:r>
+      <w:r>
+        <w:rPr>
+          <w:rStyle w:val="VerbatimChar"/>
+        </w:rPr>
+        <w:t xml:space="preserve">## The following objects are masked from 'package:base':</w:t>
+      </w:r>
+      <w:r>
+        <w:br/>
+      </w:r>
+      <w:r>
+        <w:rPr>
+          <w:rStyle w:val="VerbatimChar"/>
+        </w:rPr>
+        <w:t xml:space="preserve">## </w:t>
+      </w:r>
+      <w:r>
+        <w:br/>
+      </w:r>
+      <w:r>
+        <w:rPr>
+          <w:rStyle w:val="VerbatimChar"/>
+        </w:rPr>
+        <w:t xml:space="preserve">##     as.Date, as.Date.numeric</w:t>
+      </w:r>
+      <w:r>
+        <w:br/>
+      </w:r>
+      <w:r>
+        <w:rPr>
+          <w:rStyle w:val="VerbatimChar"/>
+        </w:rPr>
+        <w:t xml:space="preserve">## </w:t>
+      </w:r>
+      <w:r>
+        <w:br/>
+      </w:r>
+      <w:r>
+        <w:rPr>
+          <w:rStyle w:val="VerbatimChar"/>
+        </w:rPr>
+        <w:t xml:space="preserve">## </w:t>
+      </w:r>
+      <w:r>
+        <w:br/>
+      </w:r>
+      <w:r>
+        <w:rPr>
+          <w:rStyle w:val="VerbatimChar"/>
+        </w:rPr>
+        <w:t xml:space="preserve">## Attaching package: 'xts'</w:t>
+      </w:r>
+      <w:r>
+        <w:br/>
+      </w:r>
+      <w:r>
+        <w:rPr>
+          <w:rStyle w:val="VerbatimChar"/>
+        </w:rPr>
+        <w:t xml:space="preserve">## </w:t>
+      </w:r>
+      <w:r>
+        <w:br/>
+      </w:r>
+      <w:r>
+        <w:rPr>
+          <w:rStyle w:val="VerbatimChar"/>
+        </w:rPr>
+        <w:t xml:space="preserve">## The following objects are masked from 'package:dplyr':</w:t>
+      </w:r>
+      <w:r>
+        <w:br/>
+      </w:r>
+      <w:r>
+        <w:rPr>
+          <w:rStyle w:val="VerbatimChar"/>
+        </w:rPr>
+        <w:t xml:space="preserve">## </w:t>
+      </w:r>
+      <w:r>
+        <w:br/>
+      </w:r>
+      <w:r>
+        <w:rPr>
+          <w:rStyle w:val="VerbatimChar"/>
+        </w:rPr>
+        <w:t xml:space="preserve">##     first, last</w:t>
+      </w:r>
+      <w:r>
+        <w:br/>
+      </w:r>
+      <w:r>
+        <w:rPr>
+          <w:rStyle w:val="VerbatimChar"/>
+        </w:rPr>
+        <w:t xml:space="preserve">## </w:t>
+      </w:r>
+      <w:r>
+        <w:br/>
+      </w:r>
+      <w:r>
+        <w:rPr>
+          <w:rStyle w:val="VerbatimChar"/>
+        </w:rPr>
+        <w:t xml:space="preserve">## </w:t>
+      </w:r>
+      <w:r>
+        <w:br/>
+      </w:r>
+      <w:r>
+        <w:rPr>
+          <w:rStyle w:val="VerbatimChar"/>
+        </w:rPr>
+        <w:t xml:space="preserve">## Attaching package: 'PerformanceAnalytics'</w:t>
+      </w:r>
+      <w:r>
+        <w:br/>
+      </w:r>
+      <w:r>
+        <w:rPr>
+          <w:rStyle w:val="VerbatimChar"/>
+        </w:rPr>
+        <w:t xml:space="preserve">## </w:t>
+      </w:r>
+      <w:r>
+        <w:br/>
+      </w:r>
+      <w:r>
+        <w:rPr>
+          <w:rStyle w:val="VerbatimChar"/>
+        </w:rPr>
+        <w:t xml:space="preserve">## The following objects are masked from 'package:moments':</w:t>
+      </w:r>
+      <w:r>
+        <w:br/>
+      </w:r>
+      <w:r>
+        <w:rPr>
+          <w:rStyle w:val="VerbatimChar"/>
+        </w:rPr>
+        <w:t xml:space="preserve">## </w:t>
+      </w:r>
+      <w:r>
+        <w:br/>
+      </w:r>
+      <w:r>
+        <w:rPr>
+          <w:rStyle w:val="VerbatimChar"/>
+        </w:rPr>
+        <w:t xml:space="preserve">##     kurtosis, skewness</w:t>
+      </w:r>
+      <w:r>
+        <w:br/>
+      </w:r>
+      <w:r>
+        <w:rPr>
+          <w:rStyle w:val="VerbatimChar"/>
+        </w:rPr>
+        <w:t xml:space="preserve">## </w:t>
+      </w:r>
+      <w:r>
+        <w:br/>
+      </w:r>
+      <w:r>
+        <w:rPr>
+          <w:rStyle w:val="VerbatimChar"/>
+        </w:rPr>
+        <w:t xml:space="preserve">## The following object is masked from 'package:graphics':</w:t>
+      </w:r>
+      <w:r>
+        <w:br/>
+      </w:r>
+      <w:r>
+        <w:rPr>
+          <w:rStyle w:val="VerbatimChar"/>
+        </w:rPr>
+        <w:t xml:space="preserve">## </w:t>
+      </w:r>
+      <w:r>
+        <w:br/>
+      </w:r>
+      <w:r>
+        <w:rPr>
+          <w:rStyle w:val="VerbatimChar"/>
+        </w:rPr>
+        <w:t xml:space="preserve">##     legend</w:t>
+      </w:r>
     </w:p>
     <w:p>
       <w:pPr>
@@ -1192,7 +1454,7 @@
         <w:rPr>
           <w:rStyle w:val="VerbatimChar"/>
         </w:rPr>
-        <w:t xml:space="preserve">##  $ race_eth : chr [1:2016] "Black" "white" "white" "white" ...</w:t>
+        <w:t xml:space="preserve">##  $ race_eth : chr [1:2016] "Black" "White" "White" "White" ...</w:t>
       </w:r>
       <w:r>
         <w:br/>
@@ -1235,7 +1497,7 @@
         <w:t xml:space="preserve"> </w:t>
       </w:r>
       <w:r>
-        <w:t xml:space="preserve">Kurtosis is a measure of whether or not a distribution is heavy-tailed or light-tailed relative to a normal distribution.</w:t>
+        <w:t xml:space="preserve">PerformanceAnalytics::PerformanceAnalytics::kurtosis is a measure of whether or not a distribution is heavy-tailed or light-tailed relative to a normal distribution.</w:t>
       </w:r>
     </w:p>
     <w:p>
@@ -1251,19 +1513,19 @@
         <w:pStyle w:val="BodyText"/>
       </w:pPr>
       <w:r>
-        <w:t xml:space="preserve">The kurtosis of a normal distribution is 3.</w:t>
-      </w:r>
-      <w:r>
-        <w:t xml:space="preserve"> </w:t>
-      </w:r>
-      <w:r>
-        <w:t xml:space="preserve">If a given distribution has a kurtosis less than 3, it is said to be playkurtic, which means it tends to produce fewer and less extreme outliers than the normal distribution.</w:t>
-      </w:r>
-      <w:r>
-        <w:t xml:space="preserve"> </w:t>
-      </w:r>
-      <w:r>
-        <w:t xml:space="preserve">If a given distribution has a kurtosis greater than 3, it is said to be leptokurtic, which means it tends to produce more outliers than the normal distribution.</w:t>
+        <w:t xml:space="preserve">The PerformanceAnalytics::kurtosis of a normal distribution is 3.</w:t>
+      </w:r>
+      <w:r>
+        <w:t xml:space="preserve"> </w:t>
+      </w:r>
+      <w:r>
+        <w:t xml:space="preserve">If a given distribution has a PerformanceAnalytics::kurtosis less than 3, it is said to be playkurtic, which means it tends to produce fewer and less extreme outliers than the normal distribution.</w:t>
+      </w:r>
+      <w:r>
+        <w:t xml:space="preserve"> </w:t>
+      </w:r>
+      <w:r>
+        <w:t xml:space="preserve">If a given distribution has a PerformanceAnalytics::kurtosis greater than 3, it is said to be leptokurtic, which means it tends to produce more outliers than the normal distribution.</w:t>
       </w:r>
     </w:p>
     <w:p>
@@ -1507,6 +1769,18 @@
       </w:pPr>
       <w:r>
         <w:rPr>
+          <w:rStyle w:val="NormalTok"/>
+        </w:rPr>
+        <w:t xml:space="preserve">PerformanceAnalytics</w:t>
+      </w:r>
+      <w:r>
+        <w:rPr>
+          <w:rStyle w:val="SpecialCharTok"/>
+        </w:rPr>
+        <w:t xml:space="preserve">::</w:t>
+      </w:r>
+      <w:r>
+        <w:rPr>
           <w:rStyle w:val="FunctionTok"/>
         </w:rPr>
         <w:t xml:space="preserve">kurtosis</w:t>
@@ -1551,6 +1825,30 @@
         <w:rPr>
           <w:rStyle w:val="NormalTok"/>
         </w:rPr>
+        <w:t xml:space="preserve">, </w:t>
+      </w:r>
+      <w:r>
+        <w:rPr>
+          <w:rStyle w:val="AttributeTok"/>
+        </w:rPr>
+        <w:t xml:space="preserve">method=</w:t>
+      </w:r>
+      <w:r>
+        <w:rPr>
+          <w:rStyle w:val="NormalTok"/>
+        </w:rPr>
+        <w:t xml:space="preserve"> </w:t>
+      </w:r>
+      <w:r>
+        <w:rPr>
+          <w:rStyle w:val="StringTok"/>
+        </w:rPr>
+        <w:t xml:space="preserve">"excess"</w:t>
+      </w:r>
+      <w:r>
+        <w:rPr>
+          <w:rStyle w:val="NormalTok"/>
+        </w:rPr>
         <w:t xml:space="preserve">)</w:t>
       </w:r>
     </w:p>
@@ -1562,7 +1860,7 @@
         <w:rPr>
           <w:rStyle w:val="VerbatimChar"/>
         </w:rPr>
-        <w:t xml:space="preserve">## [1] 3.1553</w:t>
+        <w:t xml:space="preserve">## [1] 0.1553001</w:t>
       </w:r>
     </w:p>
     <w:p>
@@ -1870,6 +2168,18 @@
       </w:pPr>
       <w:r>
         <w:rPr>
+          <w:rStyle w:val="NormalTok"/>
+        </w:rPr>
+        <w:t xml:space="preserve">PerformanceAnalytics</w:t>
+      </w:r>
+      <w:r>
+        <w:rPr>
+          <w:rStyle w:val="SpecialCharTok"/>
+        </w:rPr>
+        <w:t xml:space="preserve">::</w:t>
+      </w:r>
+      <w:r>
+        <w:rPr>
           <w:rStyle w:val="FunctionTok"/>
         </w:rPr>
         <w:t xml:space="preserve">kurtosis</w:t>
@@ -1914,6 +2224,30 @@
         <w:rPr>
           <w:rStyle w:val="NormalTok"/>
         </w:rPr>
+        <w:t xml:space="preserve">, </w:t>
+      </w:r>
+      <w:r>
+        <w:rPr>
+          <w:rStyle w:val="AttributeTok"/>
+        </w:rPr>
+        <w:t xml:space="preserve">method=</w:t>
+      </w:r>
+      <w:r>
+        <w:rPr>
+          <w:rStyle w:val="NormalTok"/>
+        </w:rPr>
+        <w:t xml:space="preserve"> </w:t>
+      </w:r>
+      <w:r>
+        <w:rPr>
+          <w:rStyle w:val="StringTok"/>
+        </w:rPr>
+        <w:t xml:space="preserve">"excess"</w:t>
+      </w:r>
+      <w:r>
+        <w:rPr>
+          <w:rStyle w:val="NormalTok"/>
+        </w:rPr>
         <w:t xml:space="preserve">)</w:t>
       </w:r>
     </w:p>
@@ -1925,7 +2259,7 @@
         <w:rPr>
           <w:rStyle w:val="VerbatimChar"/>
         </w:rPr>
-        <w:t xml:space="preserve">## [1] 3.6673</w:t>
+        <w:t xml:space="preserve">## [1] 0.6673004</w:t>
       </w:r>
     </w:p>
     <w:p>
@@ -2233,6 +2567,18 @@
       </w:pPr>
       <w:r>
         <w:rPr>
+          <w:rStyle w:val="NormalTok"/>
+        </w:rPr>
+        <w:t xml:space="preserve">PerformanceAnalytics</w:t>
+      </w:r>
+      <w:r>
+        <w:rPr>
+          <w:rStyle w:val="SpecialCharTok"/>
+        </w:rPr>
+        <w:t xml:space="preserve">::</w:t>
+      </w:r>
+      <w:r>
+        <w:rPr>
           <w:rStyle w:val="FunctionTok"/>
         </w:rPr>
         <w:t xml:space="preserve">kurtosis</w:t>
@@ -2277,6 +2623,30 @@
         <w:rPr>
           <w:rStyle w:val="NormalTok"/>
         </w:rPr>
+        <w:t xml:space="preserve">, </w:t>
+      </w:r>
+      <w:r>
+        <w:rPr>
+          <w:rStyle w:val="AttributeTok"/>
+        </w:rPr>
+        <w:t xml:space="preserve">method=</w:t>
+      </w:r>
+      <w:r>
+        <w:rPr>
+          <w:rStyle w:val="NormalTok"/>
+        </w:rPr>
+        <w:t xml:space="preserve"> </w:t>
+      </w:r>
+      <w:r>
+        <w:rPr>
+          <w:rStyle w:val="StringTok"/>
+        </w:rPr>
+        <w:t xml:space="preserve">"excess"</w:t>
+      </w:r>
+      <w:r>
+        <w:rPr>
+          <w:rStyle w:val="NormalTok"/>
+        </w:rPr>
         <w:t xml:space="preserve">)</w:t>
       </w:r>
     </w:p>
@@ -2288,7 +2658,7 @@
         <w:rPr>
           <w:rStyle w:val="VerbatimChar"/>
         </w:rPr>
-        <w:t xml:space="preserve">## [1] 3.330462</w:t>
+        <w:t xml:space="preserve">## [1] 0.3304624</w:t>
       </w:r>
     </w:p>
     <w:p>
@@ -2596,6 +2966,18 @@
       </w:pPr>
       <w:r>
         <w:rPr>
+          <w:rStyle w:val="NormalTok"/>
+        </w:rPr>
+        <w:t xml:space="preserve">PerformanceAnalytics</w:t>
+      </w:r>
+      <w:r>
+        <w:rPr>
+          <w:rStyle w:val="SpecialCharTok"/>
+        </w:rPr>
+        <w:t xml:space="preserve">::</w:t>
+      </w:r>
+      <w:r>
+        <w:rPr>
           <w:rStyle w:val="FunctionTok"/>
         </w:rPr>
         <w:t xml:space="preserve">kurtosis</w:t>
@@ -2640,6 +3022,30 @@
         <w:rPr>
           <w:rStyle w:val="NormalTok"/>
         </w:rPr>
+        <w:t xml:space="preserve">, </w:t>
+      </w:r>
+      <w:r>
+        <w:rPr>
+          <w:rStyle w:val="AttributeTok"/>
+        </w:rPr>
+        <w:t xml:space="preserve">method=</w:t>
+      </w:r>
+      <w:r>
+        <w:rPr>
+          <w:rStyle w:val="NormalTok"/>
+        </w:rPr>
+        <w:t xml:space="preserve"> </w:t>
+      </w:r>
+      <w:r>
+        <w:rPr>
+          <w:rStyle w:val="StringTok"/>
+        </w:rPr>
+        <w:t xml:space="preserve">"excess"</w:t>
+      </w:r>
+      <w:r>
+        <w:rPr>
+          <w:rStyle w:val="NormalTok"/>
+        </w:rPr>
         <w:t xml:space="preserve">)</w:t>
       </w:r>
     </w:p>
@@ -2651,7 +3057,7 @@
         <w:rPr>
           <w:rStyle w:val="VerbatimChar"/>
         </w:rPr>
-        <w:t xml:space="preserve">## [1] 3.267949</w:t>
+        <w:t xml:space="preserve">## [1] 0.2679488</w:t>
       </w:r>
     </w:p>
     <w:p>
@@ -2959,6 +3365,18 @@
       </w:pPr>
       <w:r>
         <w:rPr>
+          <w:rStyle w:val="NormalTok"/>
+        </w:rPr>
+        <w:t xml:space="preserve">PerformanceAnalytics</w:t>
+      </w:r>
+      <w:r>
+        <w:rPr>
+          <w:rStyle w:val="SpecialCharTok"/>
+        </w:rPr>
+        <w:t xml:space="preserve">::</w:t>
+      </w:r>
+      <w:r>
+        <w:rPr>
           <w:rStyle w:val="FunctionTok"/>
         </w:rPr>
         <w:t xml:space="preserve">kurtosis</w:t>
@@ -3003,6 +3421,30 @@
         <w:rPr>
           <w:rStyle w:val="NormalTok"/>
         </w:rPr>
+        <w:t xml:space="preserve">, </w:t>
+      </w:r>
+      <w:r>
+        <w:rPr>
+          <w:rStyle w:val="AttributeTok"/>
+        </w:rPr>
+        <w:t xml:space="preserve">method=</w:t>
+      </w:r>
+      <w:r>
+        <w:rPr>
+          <w:rStyle w:val="NormalTok"/>
+        </w:rPr>
+        <w:t xml:space="preserve"> </w:t>
+      </w:r>
+      <w:r>
+        <w:rPr>
+          <w:rStyle w:val="StringTok"/>
+        </w:rPr>
+        <w:t xml:space="preserve">"excess"</w:t>
+      </w:r>
+      <w:r>
+        <w:rPr>
+          <w:rStyle w:val="NormalTok"/>
+        </w:rPr>
         <w:t xml:space="preserve">)</w:t>
       </w:r>
     </w:p>
@@ -3014,7 +3456,7 @@
         <w:rPr>
           <w:rStyle w:val="VerbatimChar"/>
         </w:rPr>
-        <w:t xml:space="preserve">## [1] 3.149783</w:t>
+        <w:t xml:space="preserve">## [1] 0.1497826</w:t>
       </w:r>
     </w:p>
     <w:p>
@@ -3322,6 +3764,18 @@
       </w:pPr>
       <w:r>
         <w:rPr>
+          <w:rStyle w:val="NormalTok"/>
+        </w:rPr>
+        <w:t xml:space="preserve">PerformanceAnalytics</w:t>
+      </w:r>
+      <w:r>
+        <w:rPr>
+          <w:rStyle w:val="SpecialCharTok"/>
+        </w:rPr>
+        <w:t xml:space="preserve">::</w:t>
+      </w:r>
+      <w:r>
+        <w:rPr>
           <w:rStyle w:val="FunctionTok"/>
         </w:rPr>
         <w:t xml:space="preserve">kurtosis</w:t>
@@ -3366,6 +3820,30 @@
         <w:rPr>
           <w:rStyle w:val="NormalTok"/>
         </w:rPr>
+        <w:t xml:space="preserve">, </w:t>
+      </w:r>
+      <w:r>
+        <w:rPr>
+          <w:rStyle w:val="AttributeTok"/>
+        </w:rPr>
+        <w:t xml:space="preserve">method=</w:t>
+      </w:r>
+      <w:r>
+        <w:rPr>
+          <w:rStyle w:val="NormalTok"/>
+        </w:rPr>
+        <w:t xml:space="preserve"> </w:t>
+      </w:r>
+      <w:r>
+        <w:rPr>
+          <w:rStyle w:val="StringTok"/>
+        </w:rPr>
+        <w:t xml:space="preserve">"excess"</w:t>
+      </w:r>
+      <w:r>
+        <w:rPr>
+          <w:rStyle w:val="NormalTok"/>
+        </w:rPr>
         <w:t xml:space="preserve">)</w:t>
       </w:r>
     </w:p>
@@ -3377,7 +3855,7 @@
         <w:rPr>
           <w:rStyle w:val="VerbatimChar"/>
         </w:rPr>
-        <w:t xml:space="preserve">## [1] 5.909811</w:t>
+        <w:t xml:space="preserve">## [1] 2.909811</w:t>
       </w:r>
     </w:p>
     <w:p>
@@ -3685,6 +4163,18 @@
       </w:pPr>
       <w:r>
         <w:rPr>
+          <w:rStyle w:val="NormalTok"/>
+        </w:rPr>
+        <w:t xml:space="preserve">PerformanceAnalytics</w:t>
+      </w:r>
+      <w:r>
+        <w:rPr>
+          <w:rStyle w:val="SpecialCharTok"/>
+        </w:rPr>
+        <w:t xml:space="preserve">::</w:t>
+      </w:r>
+      <w:r>
+        <w:rPr>
           <w:rStyle w:val="FunctionTok"/>
         </w:rPr>
         <w:t xml:space="preserve">kurtosis</w:t>
@@ -3729,6 +4219,30 @@
         <w:rPr>
           <w:rStyle w:val="NormalTok"/>
         </w:rPr>
+        <w:t xml:space="preserve">, </w:t>
+      </w:r>
+      <w:r>
+        <w:rPr>
+          <w:rStyle w:val="AttributeTok"/>
+        </w:rPr>
+        <w:t xml:space="preserve">method=</w:t>
+      </w:r>
+      <w:r>
+        <w:rPr>
+          <w:rStyle w:val="NormalTok"/>
+        </w:rPr>
+        <w:t xml:space="preserve"> </w:t>
+      </w:r>
+      <w:r>
+        <w:rPr>
+          <w:rStyle w:val="StringTok"/>
+        </w:rPr>
+        <w:t xml:space="preserve">"excess"</w:t>
+      </w:r>
+      <w:r>
+        <w:rPr>
+          <w:rStyle w:val="NormalTok"/>
+        </w:rPr>
         <w:t xml:space="preserve">)</w:t>
       </w:r>
     </w:p>
@@ -3740,7 +4254,7 @@
         <w:rPr>
           <w:rStyle w:val="VerbatimChar"/>
         </w:rPr>
-        <w:t xml:space="preserve">## [1] 3.486673</w:t>
+        <w:t xml:space="preserve">## [1] 0.4866731</w:t>
       </w:r>
     </w:p>
     <w:p>
@@ -4048,6 +4562,18 @@
       </w:pPr>
       <w:r>
         <w:rPr>
+          <w:rStyle w:val="NormalTok"/>
+        </w:rPr>
+        <w:t xml:space="preserve">PerformanceAnalytics</w:t>
+      </w:r>
+      <w:r>
+        <w:rPr>
+          <w:rStyle w:val="SpecialCharTok"/>
+        </w:rPr>
+        <w:t xml:space="preserve">::</w:t>
+      </w:r>
+      <w:r>
+        <w:rPr>
           <w:rStyle w:val="FunctionTok"/>
         </w:rPr>
         <w:t xml:space="preserve">kurtosis</w:t>
@@ -4092,6 +4618,30 @@
         <w:rPr>
           <w:rStyle w:val="NormalTok"/>
         </w:rPr>
+        <w:t xml:space="preserve">, </w:t>
+      </w:r>
+      <w:r>
+        <w:rPr>
+          <w:rStyle w:val="AttributeTok"/>
+        </w:rPr>
+        <w:t xml:space="preserve">method=</w:t>
+      </w:r>
+      <w:r>
+        <w:rPr>
+          <w:rStyle w:val="NormalTok"/>
+        </w:rPr>
+        <w:t xml:space="preserve"> </w:t>
+      </w:r>
+      <w:r>
+        <w:rPr>
+          <w:rStyle w:val="StringTok"/>
+        </w:rPr>
+        <w:t xml:space="preserve">"excess"</w:t>
+      </w:r>
+      <w:r>
+        <w:rPr>
+          <w:rStyle w:val="NormalTok"/>
+        </w:rPr>
         <w:t xml:space="preserve">)</w:t>
       </w:r>
     </w:p>
@@ -4103,7 +4653,7 @@
         <w:rPr>
           <w:rStyle w:val="VerbatimChar"/>
         </w:rPr>
-        <w:t xml:space="preserve">## [1] 2.887672</w:t>
+        <w:t xml:space="preserve">## [1] -0.1123283</w:t>
       </w:r>
     </w:p>
     <w:p>
@@ -4411,6 +4961,18 @@
       </w:pPr>
       <w:r>
         <w:rPr>
+          <w:rStyle w:val="NormalTok"/>
+        </w:rPr>
+        <w:t xml:space="preserve">PerformanceAnalytics</w:t>
+      </w:r>
+      <w:r>
+        <w:rPr>
+          <w:rStyle w:val="SpecialCharTok"/>
+        </w:rPr>
+        <w:t xml:space="preserve">::</w:t>
+      </w:r>
+      <w:r>
+        <w:rPr>
           <w:rStyle w:val="FunctionTok"/>
         </w:rPr>
         <w:t xml:space="preserve">kurtosis</w:t>
@@ -4455,6 +5017,30 @@
         <w:rPr>
           <w:rStyle w:val="NormalTok"/>
         </w:rPr>
+        <w:t xml:space="preserve">, </w:t>
+      </w:r>
+      <w:r>
+        <w:rPr>
+          <w:rStyle w:val="AttributeTok"/>
+        </w:rPr>
+        <w:t xml:space="preserve">method=</w:t>
+      </w:r>
+      <w:r>
+        <w:rPr>
+          <w:rStyle w:val="NormalTok"/>
+        </w:rPr>
+        <w:t xml:space="preserve"> </w:t>
+      </w:r>
+      <w:r>
+        <w:rPr>
+          <w:rStyle w:val="StringTok"/>
+        </w:rPr>
+        <w:t xml:space="preserve">"excess"</w:t>
+      </w:r>
+      <w:r>
+        <w:rPr>
+          <w:rStyle w:val="NormalTok"/>
+        </w:rPr>
         <w:t xml:space="preserve">)</w:t>
       </w:r>
     </w:p>
@@ -4466,7 +5052,7 @@
         <w:rPr>
           <w:rStyle w:val="VerbatimChar"/>
         </w:rPr>
-        <w:t xml:space="preserve">## [1] 3.029334</w:t>
+        <w:t xml:space="preserve">## [1] 0.02933351</w:t>
       </w:r>
     </w:p>
     <w:p>
@@ -4774,6 +5360,18 @@
       </w:pPr>
       <w:r>
         <w:rPr>
+          <w:rStyle w:val="NormalTok"/>
+        </w:rPr>
+        <w:t xml:space="preserve">PerformanceAnalytics</w:t>
+      </w:r>
+      <w:r>
+        <w:rPr>
+          <w:rStyle w:val="SpecialCharTok"/>
+        </w:rPr>
+        <w:t xml:space="preserve">::</w:t>
+      </w:r>
+      <w:r>
+        <w:rPr>
           <w:rStyle w:val="FunctionTok"/>
         </w:rPr>
         <w:t xml:space="preserve">kurtosis</w:t>
@@ -4818,6 +5416,30 @@
         <w:rPr>
           <w:rStyle w:val="NormalTok"/>
         </w:rPr>
+        <w:t xml:space="preserve">, </w:t>
+      </w:r>
+      <w:r>
+        <w:rPr>
+          <w:rStyle w:val="AttributeTok"/>
+        </w:rPr>
+        <w:t xml:space="preserve">method=</w:t>
+      </w:r>
+      <w:r>
+        <w:rPr>
+          <w:rStyle w:val="NormalTok"/>
+        </w:rPr>
+        <w:t xml:space="preserve"> </w:t>
+      </w:r>
+      <w:r>
+        <w:rPr>
+          <w:rStyle w:val="StringTok"/>
+        </w:rPr>
+        <w:t xml:space="preserve">"excess"</w:t>
+      </w:r>
+      <w:r>
+        <w:rPr>
+          <w:rStyle w:val="NormalTok"/>
+        </w:rPr>
         <w:t xml:space="preserve">)</w:t>
       </w:r>
     </w:p>
@@ -4829,7 +5451,7 @@
         <w:rPr>
           <w:rStyle w:val="VerbatimChar"/>
         </w:rPr>
-        <w:t xml:space="preserve">## [1] 8.819533</w:t>
+        <w:t xml:space="preserve">## [1] 5.819533</w:t>
       </w:r>
     </w:p>
     <w:p>
@@ -5137,6 +5759,18 @@
       </w:pPr>
       <w:r>
         <w:rPr>
+          <w:rStyle w:val="NormalTok"/>
+        </w:rPr>
+        <w:t xml:space="preserve">PerformanceAnalytics</w:t>
+      </w:r>
+      <w:r>
+        <w:rPr>
+          <w:rStyle w:val="SpecialCharTok"/>
+        </w:rPr>
+        <w:t xml:space="preserve">::</w:t>
+      </w:r>
+      <w:r>
+        <w:rPr>
           <w:rStyle w:val="FunctionTok"/>
         </w:rPr>
         <w:t xml:space="preserve">kurtosis</w:t>
@@ -5181,6 +5815,30 @@
         <w:rPr>
           <w:rStyle w:val="NormalTok"/>
         </w:rPr>
+        <w:t xml:space="preserve">, </w:t>
+      </w:r>
+      <w:r>
+        <w:rPr>
+          <w:rStyle w:val="AttributeTok"/>
+        </w:rPr>
+        <w:t xml:space="preserve">method=</w:t>
+      </w:r>
+      <w:r>
+        <w:rPr>
+          <w:rStyle w:val="NormalTok"/>
+        </w:rPr>
+        <w:t xml:space="preserve"> </w:t>
+      </w:r>
+      <w:r>
+        <w:rPr>
+          <w:rStyle w:val="StringTok"/>
+        </w:rPr>
+        <w:t xml:space="preserve">"excess"</w:t>
+      </w:r>
+      <w:r>
+        <w:rPr>
+          <w:rStyle w:val="NormalTok"/>
+        </w:rPr>
         <w:t xml:space="preserve">)</w:t>
       </w:r>
     </w:p>
@@ -5192,7 +5850,7 @@
         <w:rPr>
           <w:rStyle w:val="VerbatimChar"/>
         </w:rPr>
-        <w:t xml:space="preserve">## [1] 6.944653</w:t>
+        <w:t xml:space="preserve">## [1] 3.944653</w:t>
       </w:r>
     </w:p>
     <w:p>
@@ -5500,6 +6158,18 @@
       </w:pPr>
       <w:r>
         <w:rPr>
+          <w:rStyle w:val="NormalTok"/>
+        </w:rPr>
+        <w:t xml:space="preserve">PerformanceAnalytics</w:t>
+      </w:r>
+      <w:r>
+        <w:rPr>
+          <w:rStyle w:val="SpecialCharTok"/>
+        </w:rPr>
+        <w:t xml:space="preserve">::</w:t>
+      </w:r>
+      <w:r>
+        <w:rPr>
           <w:rStyle w:val="FunctionTok"/>
         </w:rPr>
         <w:t xml:space="preserve">kurtosis</w:t>
@@ -5544,6 +6214,30 @@
         <w:rPr>
           <w:rStyle w:val="NormalTok"/>
         </w:rPr>
+        <w:t xml:space="preserve">, </w:t>
+      </w:r>
+      <w:r>
+        <w:rPr>
+          <w:rStyle w:val="AttributeTok"/>
+        </w:rPr>
+        <w:t xml:space="preserve">method=</w:t>
+      </w:r>
+      <w:r>
+        <w:rPr>
+          <w:rStyle w:val="NormalTok"/>
+        </w:rPr>
+        <w:t xml:space="preserve"> </w:t>
+      </w:r>
+      <w:r>
+        <w:rPr>
+          <w:rStyle w:val="StringTok"/>
+        </w:rPr>
+        <w:t xml:space="preserve">"excess"</w:t>
+      </w:r>
+      <w:r>
+        <w:rPr>
+          <w:rStyle w:val="NormalTok"/>
+        </w:rPr>
         <w:t xml:space="preserve">)</w:t>
       </w:r>
     </w:p>
@@ -5555,7 +6249,7 @@
         <w:rPr>
           <w:rStyle w:val="VerbatimChar"/>
         </w:rPr>
-        <w:t xml:space="preserve">## [1] 3.937593</w:t>
+        <w:t xml:space="preserve">## [1] 0.9375928</w:t>
       </w:r>
     </w:p>
     <w:p>
@@ -5863,6 +6557,18 @@
       </w:pPr>
       <w:r>
         <w:rPr>
+          <w:rStyle w:val="NormalTok"/>
+        </w:rPr>
+        <w:t xml:space="preserve">PerformanceAnalytics</w:t>
+      </w:r>
+      <w:r>
+        <w:rPr>
+          <w:rStyle w:val="SpecialCharTok"/>
+        </w:rPr>
+        <w:t xml:space="preserve">::</w:t>
+      </w:r>
+      <w:r>
+        <w:rPr>
           <w:rStyle w:val="FunctionTok"/>
         </w:rPr>
         <w:t xml:space="preserve">kurtosis</w:t>
@@ -5907,6 +6613,30 @@
         <w:rPr>
           <w:rStyle w:val="NormalTok"/>
         </w:rPr>
+        <w:t xml:space="preserve">, </w:t>
+      </w:r>
+      <w:r>
+        <w:rPr>
+          <w:rStyle w:val="AttributeTok"/>
+        </w:rPr>
+        <w:t xml:space="preserve">method=</w:t>
+      </w:r>
+      <w:r>
+        <w:rPr>
+          <w:rStyle w:val="NormalTok"/>
+        </w:rPr>
+        <w:t xml:space="preserve"> </w:t>
+      </w:r>
+      <w:r>
+        <w:rPr>
+          <w:rStyle w:val="StringTok"/>
+        </w:rPr>
+        <w:t xml:space="preserve">"excess"</w:t>
+      </w:r>
+      <w:r>
+        <w:rPr>
+          <w:rStyle w:val="NormalTok"/>
+        </w:rPr>
         <w:t xml:space="preserve">)</w:t>
       </w:r>
     </w:p>
@@ -5918,7 +6648,7 @@
         <w:rPr>
           <w:rStyle w:val="VerbatimChar"/>
         </w:rPr>
-        <w:t xml:space="preserve">## [1] 3.757956</w:t>
+        <w:t xml:space="preserve">## [1] 0.7579564</w:t>
       </w:r>
     </w:p>
     <w:p>
@@ -6226,6 +6956,18 @@
       </w:pPr>
       <w:r>
         <w:rPr>
+          <w:rStyle w:val="NormalTok"/>
+        </w:rPr>
+        <w:t xml:space="preserve">PerformanceAnalytics</w:t>
+      </w:r>
+      <w:r>
+        <w:rPr>
+          <w:rStyle w:val="SpecialCharTok"/>
+        </w:rPr>
+        <w:t xml:space="preserve">::</w:t>
+      </w:r>
+      <w:r>
+        <w:rPr>
           <w:rStyle w:val="FunctionTok"/>
         </w:rPr>
         <w:t xml:space="preserve">kurtosis</w:t>
@@ -6270,6 +7012,30 @@
         <w:rPr>
           <w:rStyle w:val="NormalTok"/>
         </w:rPr>
+        <w:t xml:space="preserve">, </w:t>
+      </w:r>
+      <w:r>
+        <w:rPr>
+          <w:rStyle w:val="AttributeTok"/>
+        </w:rPr>
+        <w:t xml:space="preserve">method=</w:t>
+      </w:r>
+      <w:r>
+        <w:rPr>
+          <w:rStyle w:val="NormalTok"/>
+        </w:rPr>
+        <w:t xml:space="preserve"> </w:t>
+      </w:r>
+      <w:r>
+        <w:rPr>
+          <w:rStyle w:val="StringTok"/>
+        </w:rPr>
+        <w:t xml:space="preserve">"excess"</w:t>
+      </w:r>
+      <w:r>
+        <w:rPr>
+          <w:rStyle w:val="NormalTok"/>
+        </w:rPr>
         <w:t xml:space="preserve">)</w:t>
       </w:r>
     </w:p>
@@ -6281,7 +7047,7 @@
         <w:rPr>
           <w:rStyle w:val="VerbatimChar"/>
         </w:rPr>
-        <w:t xml:space="preserve">## [1] 4.661688</w:t>
+        <w:t xml:space="preserve">## [1] 1.661688</w:t>
       </w:r>
     </w:p>
     <w:p>
@@ -6589,6 +7355,18 @@
       </w:pPr>
       <w:r>
         <w:rPr>
+          <w:rStyle w:val="NormalTok"/>
+        </w:rPr>
+        <w:t xml:space="preserve">PerformanceAnalytics</w:t>
+      </w:r>
+      <w:r>
+        <w:rPr>
+          <w:rStyle w:val="SpecialCharTok"/>
+        </w:rPr>
+        <w:t xml:space="preserve">::</w:t>
+      </w:r>
+      <w:r>
+        <w:rPr>
           <w:rStyle w:val="FunctionTok"/>
         </w:rPr>
         <w:t xml:space="preserve">kurtosis</w:t>
@@ -6633,6 +7411,30 @@
         <w:rPr>
           <w:rStyle w:val="NormalTok"/>
         </w:rPr>
+        <w:t xml:space="preserve">, </w:t>
+      </w:r>
+      <w:r>
+        <w:rPr>
+          <w:rStyle w:val="AttributeTok"/>
+        </w:rPr>
+        <w:t xml:space="preserve">method=</w:t>
+      </w:r>
+      <w:r>
+        <w:rPr>
+          <w:rStyle w:val="NormalTok"/>
+        </w:rPr>
+        <w:t xml:space="preserve"> </w:t>
+      </w:r>
+      <w:r>
+        <w:rPr>
+          <w:rStyle w:val="StringTok"/>
+        </w:rPr>
+        <w:t xml:space="preserve">"excess"</w:t>
+      </w:r>
+      <w:r>
+        <w:rPr>
+          <w:rStyle w:val="NormalTok"/>
+        </w:rPr>
         <w:t xml:space="preserve">)</w:t>
       </w:r>
     </w:p>
@@ -6644,7 +7446,7 @@
         <w:rPr>
           <w:rStyle w:val="VerbatimChar"/>
         </w:rPr>
-        <w:t xml:space="preserve">## [1] 3.362218</w:t>
+        <w:t xml:space="preserve">## [1] 0.362218</w:t>
       </w:r>
     </w:p>
     <w:p>
@@ -6952,6 +7754,18 @@
       </w:pPr>
       <w:r>
         <w:rPr>
+          <w:rStyle w:val="NormalTok"/>
+        </w:rPr>
+        <w:t xml:space="preserve">PerformanceAnalytics</w:t>
+      </w:r>
+      <w:r>
+        <w:rPr>
+          <w:rStyle w:val="SpecialCharTok"/>
+        </w:rPr>
+        <w:t xml:space="preserve">::</w:t>
+      </w:r>
+      <w:r>
+        <w:rPr>
           <w:rStyle w:val="FunctionTok"/>
         </w:rPr>
         <w:t xml:space="preserve">kurtosis</w:t>
@@ -6996,6 +7810,30 @@
         <w:rPr>
           <w:rStyle w:val="NormalTok"/>
         </w:rPr>
+        <w:t xml:space="preserve">, </w:t>
+      </w:r>
+      <w:r>
+        <w:rPr>
+          <w:rStyle w:val="AttributeTok"/>
+        </w:rPr>
+        <w:t xml:space="preserve">method=</w:t>
+      </w:r>
+      <w:r>
+        <w:rPr>
+          <w:rStyle w:val="NormalTok"/>
+        </w:rPr>
+        <w:t xml:space="preserve"> </w:t>
+      </w:r>
+      <w:r>
+        <w:rPr>
+          <w:rStyle w:val="StringTok"/>
+        </w:rPr>
+        <w:t xml:space="preserve">"excess"</w:t>
+      </w:r>
+      <w:r>
+        <w:rPr>
+          <w:rStyle w:val="NormalTok"/>
+        </w:rPr>
         <w:t xml:space="preserve">)</w:t>
       </w:r>
     </w:p>
@@ -7007,7 +7845,7 @@
         <w:rPr>
           <w:rStyle w:val="VerbatimChar"/>
         </w:rPr>
-        <w:t xml:space="preserve">## [1] 4.594823</w:t>
+        <w:t xml:space="preserve">## [1] 1.594823</w:t>
       </w:r>
     </w:p>
     <w:p>
@@ -7315,6 +8153,18 @@
       </w:pPr>
       <w:r>
         <w:rPr>
+          <w:rStyle w:val="NormalTok"/>
+        </w:rPr>
+        <w:t xml:space="preserve">PerformanceAnalytics</w:t>
+      </w:r>
+      <w:r>
+        <w:rPr>
+          <w:rStyle w:val="SpecialCharTok"/>
+        </w:rPr>
+        <w:t xml:space="preserve">::</w:t>
+      </w:r>
+      <w:r>
+        <w:rPr>
           <w:rStyle w:val="FunctionTok"/>
         </w:rPr>
         <w:t xml:space="preserve">kurtosis</w:t>
@@ -7359,6 +8209,30 @@
         <w:rPr>
           <w:rStyle w:val="NormalTok"/>
         </w:rPr>
+        <w:t xml:space="preserve">, </w:t>
+      </w:r>
+      <w:r>
+        <w:rPr>
+          <w:rStyle w:val="AttributeTok"/>
+        </w:rPr>
+        <w:t xml:space="preserve">method=</w:t>
+      </w:r>
+      <w:r>
+        <w:rPr>
+          <w:rStyle w:val="NormalTok"/>
+        </w:rPr>
+        <w:t xml:space="preserve"> </w:t>
+      </w:r>
+      <w:r>
+        <w:rPr>
+          <w:rStyle w:val="StringTok"/>
+        </w:rPr>
+        <w:t xml:space="preserve">"excess"</w:t>
+      </w:r>
+      <w:r>
+        <w:rPr>
+          <w:rStyle w:val="NormalTok"/>
+        </w:rPr>
         <w:t xml:space="preserve">)</w:t>
       </w:r>
     </w:p>
@@ -7370,7 +8244,7 @@
         <w:rPr>
           <w:rStyle w:val="VerbatimChar"/>
         </w:rPr>
-        <w:t xml:space="preserve">## [1] 3.221125</w:t>
+        <w:t xml:space="preserve">## [1] 0.2211252</w:t>
       </w:r>
     </w:p>
     <w:p>
@@ -7678,6 +8552,18 @@
       </w:pPr>
       <w:r>
         <w:rPr>
+          <w:rStyle w:val="NormalTok"/>
+        </w:rPr>
+        <w:t xml:space="preserve">PerformanceAnalytics</w:t>
+      </w:r>
+      <w:r>
+        <w:rPr>
+          <w:rStyle w:val="SpecialCharTok"/>
+        </w:rPr>
+        <w:t xml:space="preserve">::</w:t>
+      </w:r>
+      <w:r>
+        <w:rPr>
           <w:rStyle w:val="FunctionTok"/>
         </w:rPr>
         <w:t xml:space="preserve">kurtosis</w:t>
@@ -7722,6 +8608,30 @@
         <w:rPr>
           <w:rStyle w:val="NormalTok"/>
         </w:rPr>
+        <w:t xml:space="preserve">, </w:t>
+      </w:r>
+      <w:r>
+        <w:rPr>
+          <w:rStyle w:val="AttributeTok"/>
+        </w:rPr>
+        <w:t xml:space="preserve">method=</w:t>
+      </w:r>
+      <w:r>
+        <w:rPr>
+          <w:rStyle w:val="NormalTok"/>
+        </w:rPr>
+        <w:t xml:space="preserve"> </w:t>
+      </w:r>
+      <w:r>
+        <w:rPr>
+          <w:rStyle w:val="StringTok"/>
+        </w:rPr>
+        <w:t xml:space="preserve">"excess"</w:t>
+      </w:r>
+      <w:r>
+        <w:rPr>
+          <w:rStyle w:val="NormalTok"/>
+        </w:rPr>
         <w:t xml:space="preserve">)</w:t>
       </w:r>
     </w:p>
@@ -7733,7 +8643,7 @@
         <w:rPr>
           <w:rStyle w:val="VerbatimChar"/>
         </w:rPr>
-        <w:t xml:space="preserve">## [1] 5.398554</w:t>
+        <w:t xml:space="preserve">## [1] 2.398554</w:t>
       </w:r>
     </w:p>
     <w:p>
@@ -8041,6 +8951,18 @@
       </w:pPr>
       <w:r>
         <w:rPr>
+          <w:rStyle w:val="NormalTok"/>
+        </w:rPr>
+        <w:t xml:space="preserve">PerformanceAnalytics</w:t>
+      </w:r>
+      <w:r>
+        <w:rPr>
+          <w:rStyle w:val="SpecialCharTok"/>
+        </w:rPr>
+        <w:t xml:space="preserve">::</w:t>
+      </w:r>
+      <w:r>
+        <w:rPr>
           <w:rStyle w:val="FunctionTok"/>
         </w:rPr>
         <w:t xml:space="preserve">kurtosis</w:t>
@@ -8085,6 +9007,30 @@
         <w:rPr>
           <w:rStyle w:val="NormalTok"/>
         </w:rPr>
+        <w:t xml:space="preserve">, </w:t>
+      </w:r>
+      <w:r>
+        <w:rPr>
+          <w:rStyle w:val="AttributeTok"/>
+        </w:rPr>
+        <w:t xml:space="preserve">method=</w:t>
+      </w:r>
+      <w:r>
+        <w:rPr>
+          <w:rStyle w:val="NormalTok"/>
+        </w:rPr>
+        <w:t xml:space="preserve"> </w:t>
+      </w:r>
+      <w:r>
+        <w:rPr>
+          <w:rStyle w:val="StringTok"/>
+        </w:rPr>
+        <w:t xml:space="preserve">"excess"</w:t>
+      </w:r>
+      <w:r>
+        <w:rPr>
+          <w:rStyle w:val="NormalTok"/>
+        </w:rPr>
         <w:t xml:space="preserve">)</w:t>
       </w:r>
     </w:p>
@@ -8096,7 +9042,7 @@
         <w:rPr>
           <w:rStyle w:val="VerbatimChar"/>
         </w:rPr>
-        <w:t xml:space="preserve">## [1] 9.145112</w:t>
+        <w:t xml:space="preserve">## [1] 6.145112</w:t>
       </w:r>
     </w:p>
     <w:p>
@@ -8404,6 +9350,18 @@
       </w:pPr>
       <w:r>
         <w:rPr>
+          <w:rStyle w:val="NormalTok"/>
+        </w:rPr>
+        <w:t xml:space="preserve">PerformanceAnalytics</w:t>
+      </w:r>
+      <w:r>
+        <w:rPr>
+          <w:rStyle w:val="SpecialCharTok"/>
+        </w:rPr>
+        <w:t xml:space="preserve">::</w:t>
+      </w:r>
+      <w:r>
+        <w:rPr>
           <w:rStyle w:val="FunctionTok"/>
         </w:rPr>
         <w:t xml:space="preserve">kurtosis</w:t>
@@ -8448,6 +9406,30 @@
         <w:rPr>
           <w:rStyle w:val="NormalTok"/>
         </w:rPr>
+        <w:t xml:space="preserve">, </w:t>
+      </w:r>
+      <w:r>
+        <w:rPr>
+          <w:rStyle w:val="AttributeTok"/>
+        </w:rPr>
+        <w:t xml:space="preserve">method=</w:t>
+      </w:r>
+      <w:r>
+        <w:rPr>
+          <w:rStyle w:val="NormalTok"/>
+        </w:rPr>
+        <w:t xml:space="preserve"> </w:t>
+      </w:r>
+      <w:r>
+        <w:rPr>
+          <w:rStyle w:val="StringTok"/>
+        </w:rPr>
+        <w:t xml:space="preserve">"excess"</w:t>
+      </w:r>
+      <w:r>
+        <w:rPr>
+          <w:rStyle w:val="NormalTok"/>
+        </w:rPr>
         <w:t xml:space="preserve">)</w:t>
       </w:r>
     </w:p>
@@ -8459,7 +9441,7 @@
         <w:rPr>
           <w:rStyle w:val="VerbatimChar"/>
         </w:rPr>
-        <w:t xml:space="preserve">## [1] 3.376957</w:t>
+        <w:t xml:space="preserve">## [1] 0.3769569</w:t>
       </w:r>
     </w:p>
     <w:p>
@@ -8767,6 +9749,18 @@
       </w:pPr>
       <w:r>
         <w:rPr>
+          <w:rStyle w:val="NormalTok"/>
+        </w:rPr>
+        <w:t xml:space="preserve">PerformanceAnalytics</w:t>
+      </w:r>
+      <w:r>
+        <w:rPr>
+          <w:rStyle w:val="SpecialCharTok"/>
+        </w:rPr>
+        <w:t xml:space="preserve">::</w:t>
+      </w:r>
+      <w:r>
+        <w:rPr>
           <w:rStyle w:val="FunctionTok"/>
         </w:rPr>
         <w:t xml:space="preserve">kurtosis</w:t>
@@ -8811,6 +9805,30 @@
         <w:rPr>
           <w:rStyle w:val="NormalTok"/>
         </w:rPr>
+        <w:t xml:space="preserve">, </w:t>
+      </w:r>
+      <w:r>
+        <w:rPr>
+          <w:rStyle w:val="AttributeTok"/>
+        </w:rPr>
+        <w:t xml:space="preserve">method=</w:t>
+      </w:r>
+      <w:r>
+        <w:rPr>
+          <w:rStyle w:val="NormalTok"/>
+        </w:rPr>
+        <w:t xml:space="preserve"> </w:t>
+      </w:r>
+      <w:r>
+        <w:rPr>
+          <w:rStyle w:val="StringTok"/>
+        </w:rPr>
+        <w:t xml:space="preserve">"excess"</w:t>
+      </w:r>
+      <w:r>
+        <w:rPr>
+          <w:rStyle w:val="NormalTok"/>
+        </w:rPr>
         <w:t xml:space="preserve">)</w:t>
       </w:r>
     </w:p>
@@ -8822,7 +9840,7 @@
         <w:rPr>
           <w:rStyle w:val="VerbatimChar"/>
         </w:rPr>
-        <w:t xml:space="preserve">## [1] 3.44146</w:t>
+        <w:t xml:space="preserve">## [1] 0.4414602</w:t>
       </w:r>
     </w:p>
     <w:p>
@@ -9130,6 +10148,18 @@
       </w:pPr>
       <w:r>
         <w:rPr>
+          <w:rStyle w:val="NormalTok"/>
+        </w:rPr>
+        <w:t xml:space="preserve">PerformanceAnalytics</w:t>
+      </w:r>
+      <w:r>
+        <w:rPr>
+          <w:rStyle w:val="SpecialCharTok"/>
+        </w:rPr>
+        <w:t xml:space="preserve">::</w:t>
+      </w:r>
+      <w:r>
+        <w:rPr>
           <w:rStyle w:val="FunctionTok"/>
         </w:rPr>
         <w:t xml:space="preserve">kurtosis</w:t>
@@ -9174,6 +10204,30 @@
         <w:rPr>
           <w:rStyle w:val="NormalTok"/>
         </w:rPr>
+        <w:t xml:space="preserve">, </w:t>
+      </w:r>
+      <w:r>
+        <w:rPr>
+          <w:rStyle w:val="AttributeTok"/>
+        </w:rPr>
+        <w:t xml:space="preserve">method=</w:t>
+      </w:r>
+      <w:r>
+        <w:rPr>
+          <w:rStyle w:val="NormalTok"/>
+        </w:rPr>
+        <w:t xml:space="preserve"> </w:t>
+      </w:r>
+      <w:r>
+        <w:rPr>
+          <w:rStyle w:val="StringTok"/>
+        </w:rPr>
+        <w:t xml:space="preserve">"excess"</w:t>
+      </w:r>
+      <w:r>
+        <w:rPr>
+          <w:rStyle w:val="NormalTok"/>
+        </w:rPr>
         <w:t xml:space="preserve">)</w:t>
       </w:r>
     </w:p>
@@ -9185,7 +10239,7 @@
         <w:rPr>
           <w:rStyle w:val="VerbatimChar"/>
         </w:rPr>
-        <w:t xml:space="preserve">## [1] 4.934068</w:t>
+        <w:t xml:space="preserve">## [1] 1.934068</w:t>
       </w:r>
     </w:p>
     <w:p>
@@ -9493,6 +10547,18 @@
       </w:pPr>
       <w:r>
         <w:rPr>
+          <w:rStyle w:val="NormalTok"/>
+        </w:rPr>
+        <w:t xml:space="preserve">PerformanceAnalytics</w:t>
+      </w:r>
+      <w:r>
+        <w:rPr>
+          <w:rStyle w:val="SpecialCharTok"/>
+        </w:rPr>
+        <w:t xml:space="preserve">::</w:t>
+      </w:r>
+      <w:r>
+        <w:rPr>
           <w:rStyle w:val="FunctionTok"/>
         </w:rPr>
         <w:t xml:space="preserve">kurtosis</w:t>
@@ -9537,6 +10603,30 @@
         <w:rPr>
           <w:rStyle w:val="NormalTok"/>
         </w:rPr>
+        <w:t xml:space="preserve">, </w:t>
+      </w:r>
+      <w:r>
+        <w:rPr>
+          <w:rStyle w:val="AttributeTok"/>
+        </w:rPr>
+        <w:t xml:space="preserve">method=</w:t>
+      </w:r>
+      <w:r>
+        <w:rPr>
+          <w:rStyle w:val="NormalTok"/>
+        </w:rPr>
+        <w:t xml:space="preserve"> </w:t>
+      </w:r>
+      <w:r>
+        <w:rPr>
+          <w:rStyle w:val="StringTok"/>
+        </w:rPr>
+        <w:t xml:space="preserve">"excess"</w:t>
+      </w:r>
+      <w:r>
+        <w:rPr>
+          <w:rStyle w:val="NormalTok"/>
+        </w:rPr>
         <w:t xml:space="preserve">)</w:t>
       </w:r>
     </w:p>
@@ -9548,7 +10638,7 @@
         <w:rPr>
           <w:rStyle w:val="VerbatimChar"/>
         </w:rPr>
-        <w:t xml:space="preserve">## [1] 2.92975</w:t>
+        <w:t xml:space="preserve">## [1] -0.07025007</w:t>
       </w:r>
     </w:p>
     <w:p>
@@ -9856,6 +10946,18 @@
       </w:pPr>
       <w:r>
         <w:rPr>
+          <w:rStyle w:val="NormalTok"/>
+        </w:rPr>
+        <w:t xml:space="preserve">PerformanceAnalytics</w:t>
+      </w:r>
+      <w:r>
+        <w:rPr>
+          <w:rStyle w:val="SpecialCharTok"/>
+        </w:rPr>
+        <w:t xml:space="preserve">::</w:t>
+      </w:r>
+      <w:r>
+        <w:rPr>
           <w:rStyle w:val="FunctionTok"/>
         </w:rPr>
         <w:t xml:space="preserve">kurtosis</w:t>
@@ -9900,6 +11002,30 @@
         <w:rPr>
           <w:rStyle w:val="NormalTok"/>
         </w:rPr>
+        <w:t xml:space="preserve">, </w:t>
+      </w:r>
+      <w:r>
+        <w:rPr>
+          <w:rStyle w:val="AttributeTok"/>
+        </w:rPr>
+        <w:t xml:space="preserve">method=</w:t>
+      </w:r>
+      <w:r>
+        <w:rPr>
+          <w:rStyle w:val="NormalTok"/>
+        </w:rPr>
+        <w:t xml:space="preserve"> </w:t>
+      </w:r>
+      <w:r>
+        <w:rPr>
+          <w:rStyle w:val="StringTok"/>
+        </w:rPr>
+        <w:t xml:space="preserve">"excess"</w:t>
+      </w:r>
+      <w:r>
+        <w:rPr>
+          <w:rStyle w:val="NormalTok"/>
+        </w:rPr>
         <w:t xml:space="preserve">)</w:t>
       </w:r>
     </w:p>
@@ -9911,7 +11037,7 @@
         <w:rPr>
           <w:rStyle w:val="VerbatimChar"/>
         </w:rPr>
-        <w:t xml:space="preserve">## [1] 4.716395</w:t>
+        <w:t xml:space="preserve">## [1] 1.716395</w:t>
       </w:r>
     </w:p>
     <w:p>
@@ -10219,6 +11345,18 @@
       </w:pPr>
       <w:r>
         <w:rPr>
+          <w:rStyle w:val="NormalTok"/>
+        </w:rPr>
+        <w:t xml:space="preserve">PerformanceAnalytics</w:t>
+      </w:r>
+      <w:r>
+        <w:rPr>
+          <w:rStyle w:val="SpecialCharTok"/>
+        </w:rPr>
+        <w:t xml:space="preserve">::</w:t>
+      </w:r>
+      <w:r>
+        <w:rPr>
           <w:rStyle w:val="FunctionTok"/>
         </w:rPr>
         <w:t xml:space="preserve">kurtosis</w:t>
@@ -10263,6 +11401,30 @@
         <w:rPr>
           <w:rStyle w:val="NormalTok"/>
         </w:rPr>
+        <w:t xml:space="preserve">, </w:t>
+      </w:r>
+      <w:r>
+        <w:rPr>
+          <w:rStyle w:val="AttributeTok"/>
+        </w:rPr>
+        <w:t xml:space="preserve">method=</w:t>
+      </w:r>
+      <w:r>
+        <w:rPr>
+          <w:rStyle w:val="NormalTok"/>
+        </w:rPr>
+        <w:t xml:space="preserve"> </w:t>
+      </w:r>
+      <w:r>
+        <w:rPr>
+          <w:rStyle w:val="StringTok"/>
+        </w:rPr>
+        <w:t xml:space="preserve">"excess"</w:t>
+      </w:r>
+      <w:r>
+        <w:rPr>
+          <w:rStyle w:val="NormalTok"/>
+        </w:rPr>
         <w:t xml:space="preserve">)</w:t>
       </w:r>
     </w:p>
@@ -10274,7 +11436,7 @@
         <w:rPr>
           <w:rStyle w:val="VerbatimChar"/>
         </w:rPr>
-        <w:t xml:space="preserve">## [1] 2.888338</w:t>
+        <w:t xml:space="preserve">## [1] -0.1116615</w:t>
       </w:r>
     </w:p>
     <w:p>
@@ -10582,6 +11744,18 @@
       </w:pPr>
       <w:r>
         <w:rPr>
+          <w:rStyle w:val="NormalTok"/>
+        </w:rPr>
+        <w:t xml:space="preserve">PerformanceAnalytics</w:t>
+      </w:r>
+      <w:r>
+        <w:rPr>
+          <w:rStyle w:val="SpecialCharTok"/>
+        </w:rPr>
+        <w:t xml:space="preserve">::</w:t>
+      </w:r>
+      <w:r>
+        <w:rPr>
           <w:rStyle w:val="FunctionTok"/>
         </w:rPr>
         <w:t xml:space="preserve">kurtosis</w:t>
@@ -10626,6 +11800,30 @@
         <w:rPr>
           <w:rStyle w:val="NormalTok"/>
         </w:rPr>
+        <w:t xml:space="preserve">, </w:t>
+      </w:r>
+      <w:r>
+        <w:rPr>
+          <w:rStyle w:val="AttributeTok"/>
+        </w:rPr>
+        <w:t xml:space="preserve">method=</w:t>
+      </w:r>
+      <w:r>
+        <w:rPr>
+          <w:rStyle w:val="NormalTok"/>
+        </w:rPr>
+        <w:t xml:space="preserve"> </w:t>
+      </w:r>
+      <w:r>
+        <w:rPr>
+          <w:rStyle w:val="StringTok"/>
+        </w:rPr>
+        <w:t xml:space="preserve">"excess"</w:t>
+      </w:r>
+      <w:r>
+        <w:rPr>
+          <w:rStyle w:val="NormalTok"/>
+        </w:rPr>
         <w:t xml:space="preserve">)</w:t>
       </w:r>
     </w:p>
@@ -10637,7 +11835,7 @@
         <w:rPr>
           <w:rStyle w:val="VerbatimChar"/>
         </w:rPr>
-        <w:t xml:space="preserve">## [1] 2.786504</w:t>
+        <w:t xml:space="preserve">## [1] -0.2134962</w:t>
       </w:r>
     </w:p>
     <w:p>
@@ -10945,6 +12143,18 @@
       </w:pPr>
       <w:r>
         <w:rPr>
+          <w:rStyle w:val="NormalTok"/>
+        </w:rPr>
+        <w:t xml:space="preserve">PerformanceAnalytics</w:t>
+      </w:r>
+      <w:r>
+        <w:rPr>
+          <w:rStyle w:val="SpecialCharTok"/>
+        </w:rPr>
+        <w:t xml:space="preserve">::</w:t>
+      </w:r>
+      <w:r>
+        <w:rPr>
           <w:rStyle w:val="FunctionTok"/>
         </w:rPr>
         <w:t xml:space="preserve">kurtosis</w:t>
@@ -10989,6 +12199,30 @@
         <w:rPr>
           <w:rStyle w:val="NormalTok"/>
         </w:rPr>
+        <w:t xml:space="preserve">, </w:t>
+      </w:r>
+      <w:r>
+        <w:rPr>
+          <w:rStyle w:val="AttributeTok"/>
+        </w:rPr>
+        <w:t xml:space="preserve">method=</w:t>
+      </w:r>
+      <w:r>
+        <w:rPr>
+          <w:rStyle w:val="NormalTok"/>
+        </w:rPr>
+        <w:t xml:space="preserve"> </w:t>
+      </w:r>
+      <w:r>
+        <w:rPr>
+          <w:rStyle w:val="StringTok"/>
+        </w:rPr>
+        <w:t xml:space="preserve">"excess"</w:t>
+      </w:r>
+      <w:r>
+        <w:rPr>
+          <w:rStyle w:val="NormalTok"/>
+        </w:rPr>
         <w:t xml:space="preserve">)</w:t>
       </w:r>
     </w:p>
@@ -11000,7 +12234,7 @@
         <w:rPr>
           <w:rStyle w:val="VerbatimChar"/>
         </w:rPr>
-        <w:t xml:space="preserve">## [1] 2.713444</w:t>
+        <w:t xml:space="preserve">## [1] -0.2865562</w:t>
       </w:r>
     </w:p>
     <w:p>

</xml_diff>